<commit_message>
Added construction pictures.  Reorganization of folders and updated log.
</commit_message>
<xml_diff>
--- a/Weeklylog.docx
+++ b/Weeklylog.docx
@@ -66,6 +66,7 @@
     <w:p>
       <w:pPr>
         <w:pStyle w:val="normal0"/>
+        <w:jc w:val="both"/>
         <w:rPr>
           <w:rFonts w:ascii="Times New Roman" w:hAnsi="Times New Roman" w:cs="Times New Roman"/>
         </w:rPr>
@@ -106,6 +107,7 @@
     <w:p>
       <w:pPr>
         <w:pStyle w:val="normal0"/>
+        <w:jc w:val="both"/>
         <w:rPr>
           <w:rFonts w:ascii="Times New Roman" w:hAnsi="Times New Roman" w:cs="Times New Roman"/>
         </w:rPr>
@@ -120,6 +122,7 @@
     <w:p>
       <w:pPr>
         <w:pStyle w:val="normal0"/>
+        <w:jc w:val="both"/>
         <w:rPr>
           <w:rFonts w:ascii="Times New Roman" w:hAnsi="Times New Roman" w:cs="Times New Roman"/>
         </w:rPr>
@@ -160,6 +163,7 @@
     <w:p>
       <w:pPr>
         <w:pStyle w:val="normal0"/>
+        <w:jc w:val="both"/>
         <w:rPr>
           <w:rFonts w:ascii="Times New Roman" w:hAnsi="Times New Roman" w:cs="Times New Roman"/>
         </w:rPr>
@@ -174,6 +178,7 @@
     <w:p>
       <w:pPr>
         <w:pStyle w:val="normal0"/>
+        <w:jc w:val="both"/>
         <w:rPr>
           <w:rFonts w:ascii="Times New Roman" w:hAnsi="Times New Roman" w:cs="Times New Roman"/>
         </w:rPr>
@@ -208,12 +213,31 @@
         <w:rPr>
           <w:rFonts w:ascii="Times New Roman" w:eastAsia="Times New Roman" w:hAnsi="Times New Roman" w:cs="Times New Roman"/>
         </w:rPr>
-        <w:t>: Began microwave tear-down, started reverse engineering the connection points, soldered in test leads for logic analysis.  Found that the microcontroller is a microwave specific one.  If we are able to figure out the logic, control of the microwave should be easily recreatable.</w:t>
-      </w:r>
-    </w:p>
-    <w:p>
-      <w:pPr>
-        <w:pStyle w:val="normal0"/>
+        <w:t>: Began microwave tear</w:t>
+      </w:r>
+      <w:r>
+        <w:rPr>
+          <w:rFonts w:ascii="Times New Roman" w:eastAsia="Times New Roman" w:hAnsi="Times New Roman" w:cs="Times New Roman"/>
+        </w:rPr>
+        <w:t>down, started reverse engineering the connection points, soldered in test leads for logic analysis.  Found that the microcontroller is a microwave specific one.  If we are able to figure out the logic, control of the mi</w:t>
+      </w:r>
+      <w:r>
+        <w:rPr>
+          <w:rFonts w:ascii="Times New Roman" w:eastAsia="Times New Roman" w:hAnsi="Times New Roman" w:cs="Times New Roman"/>
+        </w:rPr>
+        <w:t>crowave should be easily recreateable</w:t>
+      </w:r>
+      <w:r>
+        <w:rPr>
+          <w:rFonts w:ascii="Times New Roman" w:eastAsia="Times New Roman" w:hAnsi="Times New Roman" w:cs="Times New Roman"/>
+        </w:rPr>
+        <w:t>.</w:t>
+      </w:r>
+    </w:p>
+    <w:p>
+      <w:pPr>
+        <w:pStyle w:val="normal0"/>
+        <w:jc w:val="both"/>
         <w:rPr>
           <w:rFonts w:ascii="Times New Roman" w:hAnsi="Times New Roman" w:cs="Times New Roman"/>
         </w:rPr>
@@ -228,6 +252,7 @@
     <w:p>
       <w:pPr>
         <w:pStyle w:val="normal0"/>
+        <w:jc w:val="both"/>
         <w:rPr>
           <w:rFonts w:ascii="Times New Roman" w:hAnsi="Times New Roman" w:cs="Times New Roman"/>
         </w:rPr>
@@ -268,6 +293,7 @@
     <w:p>
       <w:pPr>
         <w:pStyle w:val="normal0"/>
+        <w:jc w:val="both"/>
         <w:rPr>
           <w:rFonts w:ascii="Times New Roman" w:hAnsi="Times New Roman" w:cs="Times New Roman"/>
         </w:rPr>
@@ -282,6 +308,7 @@
     <w:p>
       <w:pPr>
         <w:pStyle w:val="normal0"/>
+        <w:jc w:val="both"/>
         <w:rPr>
           <w:rFonts w:ascii="Times New Roman" w:hAnsi="Times New Roman" w:cs="Times New Roman"/>
         </w:rPr>
@@ -322,6 +349,7 @@
     <w:p>
       <w:pPr>
         <w:pStyle w:val="normal0"/>
+        <w:jc w:val="both"/>
         <w:rPr>
           <w:rFonts w:ascii="Times New Roman" w:hAnsi="Times New Roman" w:cs="Times New Roman"/>
         </w:rPr>
@@ -336,6 +364,7 @@
     <w:p>
       <w:pPr>
         <w:pStyle w:val="normal0"/>
+        <w:jc w:val="both"/>
         <w:rPr>
           <w:rFonts w:ascii="Times New Roman" w:hAnsi="Times New Roman" w:cs="Times New Roman"/>
         </w:rPr>
@@ -376,6 +405,7 @@
     <w:p>
       <w:pPr>
         <w:pStyle w:val="normal0"/>
+        <w:jc w:val="both"/>
         <w:rPr>
           <w:rFonts w:ascii="Times New Roman" w:hAnsi="Times New Roman" w:cs="Times New Roman"/>
         </w:rPr>
@@ -390,6 +420,7 @@
     <w:p>
       <w:pPr>
         <w:pStyle w:val="normal0"/>
+        <w:jc w:val="both"/>
         <w:rPr>
           <w:rFonts w:ascii="Times New Roman" w:hAnsi="Times New Roman" w:cs="Times New Roman"/>
         </w:rPr>
@@ -405,14 +436,16 @@
     <w:p>
       <w:pPr>
         <w:pStyle w:val="normal0"/>
-        <w:rPr>
-          <w:rFonts w:ascii="Times New Roman" w:hAnsi="Times New Roman" w:cs="Times New Roman"/>
-        </w:rPr>
-      </w:pPr>
-    </w:p>
-    <w:p>
-      <w:pPr>
-        <w:pStyle w:val="normal0"/>
+        <w:jc w:val="both"/>
+        <w:rPr>
+          <w:rFonts w:ascii="Times New Roman" w:hAnsi="Times New Roman" w:cs="Times New Roman"/>
+        </w:rPr>
+      </w:pPr>
+    </w:p>
+    <w:p>
+      <w:pPr>
+        <w:pStyle w:val="normal0"/>
+        <w:jc w:val="both"/>
         <w:rPr>
           <w:rFonts w:ascii="Times New Roman" w:hAnsi="Times New Roman" w:cs="Times New Roman"/>
         </w:rPr>
@@ -471,16 +504,138 @@
         <w:rPr>
           <w:rFonts w:ascii="Times New Roman" w:hAnsi="Times New Roman" w:cs="Times New Roman"/>
         </w:rPr>
-        <w:t xml:space="preserve">  Fried a few wires on accident.  Lesson learned: do not store wires in microwave.  </w:t>
-      </w:r>
+        <w:t xml:space="preserve">  Fried a few wires on accident.  Lesson learned: do not store wires in microwave.  Oops.</w:t>
+      </w:r>
+    </w:p>
+    <w:p>
+      <w:pPr>
+        <w:pStyle w:val="normal0"/>
+        <w:jc w:val="both"/>
+        <w:rPr>
+          <w:rFonts w:ascii="Times New Roman" w:hAnsi="Times New Roman" w:cs="Times New Roman"/>
+        </w:rPr>
+      </w:pPr>
+    </w:p>
+    <w:p>
+      <w:pPr>
+        <w:pStyle w:val="normal0"/>
+        <w:jc w:val="both"/>
+        <w:rPr>
+          <w:rFonts w:ascii="Times New Roman" w:hAnsi="Times New Roman" w:cs="Times New Roman"/>
+        </w:rPr>
+      </w:pPr>
+      <w:r>
+        <w:rPr>
+          <w:rFonts w:ascii="Times New Roman" w:hAnsi="Times New Roman" w:cs="Times New Roman"/>
+        </w:rPr>
+        <w:t>May 31</w:t>
+      </w:r>
+      <w:r>
+        <w:rPr>
+          <w:rFonts w:ascii="Times New Roman" w:hAnsi="Times New Roman" w:cs="Times New Roman"/>
+          <w:vertAlign w:val="superscript"/>
+        </w:rPr>
+        <w:t>st</w:t>
+      </w:r>
+      <w:r>
+        <w:rPr>
+          <w:rFonts w:ascii="Times New Roman" w:hAnsi="Times New Roman" w:cs="Times New Roman"/>
+        </w:rPr>
+        <w:t xml:space="preserve"> – June 6</w:t>
+      </w:r>
+      <w:r>
+        <w:rPr>
+          <w:rFonts w:ascii="Times New Roman" w:hAnsi="Times New Roman" w:cs="Times New Roman"/>
+          <w:vertAlign w:val="superscript"/>
+        </w:rPr>
+        <w:t>th</w:t>
+      </w:r>
+      <w:r>
+        <w:rPr>
+          <w:rFonts w:ascii="Times New Roman" w:hAnsi="Times New Roman" w:cs="Times New Roman"/>
+        </w:rPr>
+        <w:t xml:space="preserve">: </w:t>
+      </w:r>
+      <w:r>
+        <w:rPr>
+          <w:rFonts w:ascii="Times New Roman" w:hAnsi="Times New Roman" w:cs="Times New Roman"/>
+        </w:rPr>
+        <w:t>Mounted th</w:t>
+      </w:r>
+      <w:r>
+        <w:rPr>
+          <w:rFonts w:ascii="Times New Roman" w:hAnsi="Times New Roman" w:cs="Times New Roman"/>
+        </w:rPr>
+        <w:t>e Arduino and relay boards onto the inner wall of the outer microwave shell</w:t>
+      </w:r>
+      <w:r>
+        <w:rPr>
+          <w:rFonts w:ascii="Times New Roman" w:hAnsi="Times New Roman" w:cs="Times New Roman"/>
+        </w:rPr>
+        <w:t xml:space="preserve"> and</w:t>
+      </w:r>
+      <w:r>
+        <w:rPr>
+          <w:rFonts w:ascii="Times New Roman" w:hAnsi="Times New Roman" w:cs="Times New Roman"/>
+        </w:rPr>
+        <w:t xml:space="preserve"> </w:t>
+      </w:r>
+      <w:r>
+        <w:rPr>
+          <w:rFonts w:ascii="Times New Roman" w:hAnsi="Times New Roman" w:cs="Times New Roman"/>
+        </w:rPr>
+        <w:t>c</w:t>
+      </w:r>
+      <w:r>
+        <w:rPr>
+          <w:rFonts w:ascii="Times New Roman" w:hAnsi="Times New Roman" w:cs="Times New Roman"/>
+        </w:rPr>
+        <w:t>onnected the two boards.</w:t>
+      </w:r>
+      <w:r>
+        <w:rPr>
+          <w:rFonts w:ascii="Times New Roman" w:hAnsi="Times New Roman" w:cs="Times New Roman"/>
+        </w:rPr>
+        <w:t xml:space="preserve">  </w:t>
+      </w:r>
+      <w:r>
+        <w:rPr>
+          <w:rFonts w:ascii="Times New Roman" w:hAnsi="Times New Roman" w:cs="Times New Roman"/>
+        </w:rPr>
+        <w:t xml:space="preserve">Connected the </w:t>
+      </w:r>
+      <w:r>
+        <w:rPr>
+          <w:rFonts w:ascii="Times New Roman" w:hAnsi="Times New Roman" w:cs="Times New Roman"/>
+        </w:rPr>
+        <w:t>relay</w:t>
+      </w:r>
+      <w:r>
+        <w:rPr>
+          <w:rFonts w:ascii="Times New Roman" w:hAnsi="Times New Roman" w:cs="Times New Roman"/>
+        </w:rPr>
+        <w:t xml:space="preserve"> board to the microcontroller.</w:t>
+      </w:r>
+    </w:p>
+    <w:p>
+      <w:pPr>
+        <w:pStyle w:val="normal0"/>
+        <w:jc w:val="both"/>
+        <w:rPr>
+          <w:rFonts w:ascii="Times New Roman" w:hAnsi="Times New Roman" w:cs="Times New Roman"/>
+        </w:rPr>
+      </w:pPr>
+    </w:p>
+    <w:p>
+      <w:pPr>
+        <w:pStyle w:val="normal0"/>
+        <w:jc w:val="both"/>
+        <w:rPr>
+          <w:rFonts w:ascii="Times New Roman" w:hAnsi="Times New Roman" w:cs="Times New Roman"/>
+        </w:rPr>
+      </w:pPr>
       <w:bookmarkStart w:id="0" w:name="_GoBack"/>
       <w:bookmarkEnd w:id="0"/>
-      <w:r>
-        <w:rPr>
-          <w:rFonts w:ascii="Times New Roman" w:hAnsi="Times New Roman" w:cs="Times New Roman"/>
-        </w:rPr>
-        <w:t>Oops.</w:t>
-      </w:r>
     </w:p>
     <w:sectPr>
       <w:pgSz w:w="12240" w:h="15840"/>

</xml_diff>